<commit_message>
Correccion ortografica pagina 1
</commit_message>
<xml_diff>
--- a/TFG Vicente Lozano.docx
+++ b/TFG Vicente Lozano.docx
@@ -3777,29 +3777,21 @@
       <w:r>
         <w:t xml:space="preserve">Un brazo robótico por si solo simplemente es capaz de mover un actuador a una posición dentro de su rango operacional, para enriquecer esta tarea y que sea capaz de resolver problemas </w:t>
       </w:r>
-      <w:proofErr w:type="spellStart"/>
-      <w:proofErr w:type="gramStart"/>
-      <w:r>
-        <w:t>mas</w:t>
-      </w:r>
-      <w:proofErr w:type="spellEnd"/>
-      <w:proofErr w:type="gramEnd"/>
+      <w:r>
+        <w:t>más</w:t>
+      </w:r>
       <w:r>
         <w:t xml:space="preserve"> complejos, hay que dotarlo de capacidad </w:t>
       </w:r>
-      <w:proofErr w:type="spellStart"/>
-      <w:r>
-        <w:t>sensora</w:t>
-      </w:r>
-      <w:proofErr w:type="spellEnd"/>
+      <w:r>
+        <w:t>sensorial</w:t>
+      </w:r>
       <w:r>
         <w:t xml:space="preserve"> para poder evaluar su entorno y reaccionar correctamente. Incluso dentro de los entornos de fabricación, donde todo movimiento es repetido milimétricamente y sin variación, que el brazo sea capaz de detener su funcionamiento si un operario </w:t>
       </w:r>
-      <w:proofErr w:type="spellStart"/>
-      <w:r>
-        <w:t>esta</w:t>
-      </w:r>
-      <w:proofErr w:type="spellEnd"/>
+      <w:r>
+        <w:t>está</w:t>
+      </w:r>
       <w:r>
         <w:t xml:space="preserve"> en peligro, o alterar ligeramente su funcionamiento si una pieza aparece desplazada o erróneamente posicionada en la línea puede ayudar a ahorrar costes y eliminar riesgos.</w:t>
       </w:r>
@@ -3816,11 +3808,9 @@
       <w:r>
         <w:t xml:space="preserve">Para desarrollar un producto generalista, el sensor </w:t>
       </w:r>
-      <w:proofErr w:type="spellStart"/>
-      <w:r>
-        <w:t>mas</w:t>
-      </w:r>
-      <w:proofErr w:type="spellEnd"/>
+      <w:r>
+        <w:t>más</w:t>
+      </w:r>
       <w:r>
         <w:t xml:space="preserve"> interesante es el óptico ya que los seres humanos utilizamos gran cantidad de códigos visuales y ser capaz de interpretarlos le permitirá interactuar en nuestro mundo. Por ello, como principal sensor, vamos a trabajar con una cámara modelo OpenMV que posee suficiente resolución y autonomía para nuestras necesidades. </w:t>
       </w:r>
@@ -3869,36 +3859,34 @@
       <w:r>
         <w:t xml:space="preserve">La tecnología de los brazos robóticos no es nueva, Leonardo Da Vinci, ya en 1495, construyo el primer autómata conocido con brazos. </w:t>
       </w:r>
+      <w:r>
+        <w:t>Más</w:t>
+      </w:r>
+      <w:r>
+        <w:t xml:space="preserve"> adelante, con el advenimiento de los circuitos integrados, </w:t>
+      </w:r>
       <w:proofErr w:type="spellStart"/>
       <w:r>
-        <w:t>Mas</w:t>
+        <w:t>Willard</w:t>
       </w:r>
       <w:proofErr w:type="spellEnd"/>
       <w:r>
-        <w:t xml:space="preserve"> adelante, con el advenimiento de los circuitos integrados, </w:t>
+        <w:t xml:space="preserve"> </w:t>
       </w:r>
       <w:proofErr w:type="spellStart"/>
       <w:r>
-        <w:t>Willard</w:t>
+        <w:t>Pollard</w:t>
       </w:r>
       <w:proofErr w:type="spellEnd"/>
       <w:r>
-        <w:t xml:space="preserve"> </w:t>
+        <w:t xml:space="preserve"> patenta en 1938 el primer brazo robótico moderno cuya tarea era pintar con un </w:t>
       </w:r>
       <w:proofErr w:type="spellStart"/>
       <w:r>
-        <w:t>Pollard</w:t>
+        <w:t>spray</w:t>
       </w:r>
       <w:proofErr w:type="spellEnd"/>
       <w:r>
-        <w:t xml:space="preserve"> patenta en 1938 el primer brazo robótico moderno cuya tarea era pintar con un </w:t>
-      </w:r>
-      <w:proofErr w:type="spellStart"/>
-      <w:r>
-        <w:t>spray</w:t>
-      </w:r>
-      <w:proofErr w:type="spellEnd"/>
-      <w:r>
         <w:t xml:space="preserve">, aunque nunca llego a construirlo. </w:t>
       </w:r>
     </w:p>
@@ -3914,13 +3902,9 @@
       <w:r>
         <w:t xml:space="preserve">Fue ya en 1962 cuando se dio el paso a la industria y se instauro en una </w:t>
       </w:r>
-      <w:proofErr w:type="spellStart"/>
-      <w:proofErr w:type="gramStart"/>
-      <w:r>
-        <w:t>fabrica</w:t>
-      </w:r>
-      <w:proofErr w:type="spellEnd"/>
-      <w:proofErr w:type="gramEnd"/>
+      <w:r>
+        <w:t>fábrica</w:t>
+      </w:r>
       <w:r>
         <w:t xml:space="preserve"> de GM el primer brazo robótico en producción, también encargado de tareas de pintado, del cual se utilizaron 8500 unidades.</w:t>
       </w:r>
@@ -3935,15 +3919,7 @@
         <w:ind w:left="284"/>
       </w:pPr>
       <w:r>
-        <w:t xml:space="preserve">Desde entonces, han tenido una presencia ubicua en la industria de fabricación, y han ido mejorando tanto en grados de libertad y alcance como en </w:t>
-      </w:r>
-      <w:proofErr w:type="spellStart"/>
-      <w:r>
-        <w:t>repetibilidad</w:t>
-      </w:r>
-      <w:proofErr w:type="spellEnd"/>
-      <w:r>
-        <w:t xml:space="preserve"> y precisión.</w:t>
+        <w:t>Desde entonces, han tenido una presencia ubicua en la industria de fabricación, y han ido mejorando tanto en grados de libertad y alcance como en repetibilidad y precisión.</w:t>
       </w:r>
     </w:p>
     <w:p>
@@ -3958,19 +3934,15 @@
       <w:r>
         <w:t xml:space="preserve">Ahora mismo, se </w:t>
       </w:r>
-      <w:proofErr w:type="spellStart"/>
-      <w:r>
-        <w:t>esta</w:t>
-      </w:r>
-      <w:proofErr w:type="spellEnd"/>
+      <w:r>
+        <w:t>está</w:t>
+      </w:r>
       <w:r>
         <w:t xml:space="preserve"> trabajando en varios campos, mejorando la precisión del brazo, reduciendo su tamaño o añadiendo capacidades sensitivas para extender su utilidad a campos para los que todavía no </w:t>
       </w:r>
-      <w:proofErr w:type="spellStart"/>
-      <w:r>
-        <w:t>esta</w:t>
-      </w:r>
-      <w:proofErr w:type="spellEnd"/>
+      <w:r>
+        <w:t>está</w:t>
+      </w:r>
       <w:r>
         <w:t xml:space="preserve"> maduro o en los que hay margen de mejora como en aplicaciones sanitarias.</w:t>
       </w:r>
@@ -5436,7 +5408,7 @@
           <v:shape id="_x0000_i1025" type="#_x0000_t75" style="width:78.1pt;height:48.25pt" o:ole="">
             <v:imagedata r:id="rId17" o:title=""/>
           </v:shape>
-          <o:OLEObject Type="Embed" ProgID="Excel.Sheet.12" ShapeID="_x0000_i1025" DrawAspect="Icon" ObjectID="_1624080330" r:id="rId18"/>
+          <o:OLEObject Type="Embed" ProgID="Excel.Sheet.12" ShapeID="_x0000_i1025" DrawAspect="Icon" ObjectID="_1624080516" r:id="rId18"/>
         </w:object>
       </w:r>
     </w:p>
@@ -5633,7 +5605,7 @@
         <w:noProof/>
         <w:sz w:val="16"/>
       </w:rPr>
-      <w:t>10</w:t>
+      <w:t>6</w:t>
     </w:r>
     <w:r>
       <w:rPr>
@@ -6687,7 +6659,7 @@
                 <w:noProof/>
                 <w:szCs w:val="18"/>
               </w:rPr>
-              <w:t>Resultados</w:t>
+              <w:t>Objetivos</w:t>
             </w:r>
           </w:fldSimple>
         </w:p>
@@ -10092,7 +10064,7 @@
 </file>
 
 <file path=customXml/itemProps1.xml><?xml version="1.0" encoding="utf-8"?>
-<ds:datastoreItem xmlns:ds="http://schemas.openxmlformats.org/officeDocument/2006/customXml" ds:itemID="{5797A585-A402-4B9B-A4C8-B7AD47DD7E70}">
+<ds:datastoreItem xmlns:ds="http://schemas.openxmlformats.org/officeDocument/2006/customXml" ds:itemID="{F5F2BA33-695C-494C-99E2-5FAD4C8426B3}">
   <ds:schemaRefs>
     <ds:schemaRef ds:uri="http://schemas.openxmlformats.org/officeDocument/2006/bibliography"/>
   </ds:schemaRefs>

</xml_diff>